<commit_message>
Fix spacing and remove comma
</commit_message>
<xml_diff>
--- a/Report_TH.docx
+++ b/Report_TH.docx
@@ -32286,7 +32286,6 @@
               <w:pStyle w:val="Content1"/>
               <w:ind w:firstLine="0"/>
               <w:rPr>
-                <w:rFonts w:hint="cs"/>
                 <w:sz w:val="32"/>
                 <w:cs/>
               </w:rPr>
@@ -32312,7 +32311,6 @@
               <w:ind w:firstLine="0"/>
               <w:jc w:val="center"/>
               <w:rPr>
-                <w:rFonts w:hint="cs"/>
                 <w:sz w:val="32"/>
                 <w:cs/>
               </w:rPr>
@@ -32339,7 +32337,6 @@
               <w:pStyle w:val="Content1"/>
               <w:ind w:firstLine="0"/>
               <w:rPr>
-                <w:rFonts w:hint="cs"/>
                 <w:sz w:val="32"/>
                 <w:cs/>
               </w:rPr>
@@ -32374,7 +32371,6 @@
               <w:ind w:firstLine="0"/>
               <w:jc w:val="center"/>
               <w:rPr>
-                <w:rFonts w:hint="cs"/>
                 <w:sz w:val="32"/>
               </w:rPr>
             </w:pPr>
@@ -32485,7 +32481,6 @@
               <w:ind w:firstLine="0"/>
               <w:jc w:val="center"/>
               <w:rPr>
-                <w:rFonts w:hint="cs"/>
                 <w:sz w:val="32"/>
                 <w:cs/>
               </w:rPr>
@@ -32667,7 +32662,6 @@
               <w:pStyle w:val="Content1"/>
               <w:ind w:firstLine="0"/>
               <w:rPr>
-                <w:rFonts w:hint="cs"/>
                 <w:sz w:val="32"/>
                 <w:cs/>
               </w:rPr>
@@ -32701,7 +32695,6 @@
               <w:ind w:firstLine="0"/>
               <w:jc w:val="center"/>
               <w:rPr>
-                <w:rFonts w:hint="cs"/>
                 <w:sz w:val="32"/>
                 <w:cs/>
               </w:rPr>
@@ -32744,7 +32737,6 @@
               <w:pStyle w:val="Content1"/>
               <w:ind w:firstLine="0"/>
               <w:rPr>
-                <w:rFonts w:hint="cs"/>
                 <w:sz w:val="32"/>
                 <w:cs/>
               </w:rPr>
@@ -32779,7 +32771,6 @@
               <w:ind w:firstLine="0"/>
               <w:jc w:val="center"/>
               <w:rPr>
-                <w:rFonts w:hint="cs"/>
                 <w:sz w:val="32"/>
                 <w:cs/>
               </w:rPr>
@@ -32891,7 +32882,6 @@
               <w:ind w:firstLine="0"/>
               <w:jc w:val="center"/>
               <w:rPr>
-                <w:rFonts w:hint="cs"/>
                 <w:sz w:val="32"/>
                 <w:cs/>
               </w:rPr>
@@ -33025,7 +33015,6 @@
               <w:ind w:firstLine="0"/>
               <w:jc w:val="center"/>
               <w:rPr>
-                <w:rFonts w:hint="cs"/>
                 <w:sz w:val="32"/>
                 <w:cs/>
               </w:rPr>
@@ -33052,7 +33041,6 @@
               <w:pStyle w:val="Content1"/>
               <w:ind w:firstLine="0"/>
               <w:rPr>
-                <w:rFonts w:hint="cs"/>
                 <w:sz w:val="32"/>
                 <w:cs/>
               </w:rPr>
@@ -33064,15 +33052,7 @@
                 <w:cs/>
               </w:rPr>
               <w:lastRenderedPageBreak/>
-              <w:t>ระดับความ</w:t>
-            </w:r>
-            <w:r>
-              <w:rPr>
-                <w:rFonts w:hint="cs"/>
-                <w:sz w:val="32"/>
-                <w:cs/>
-              </w:rPr>
-              <w:t>ยากในการเอาชนะเกม</w:t>
+              <w:t>ระดับความยากในการเอาชนะเกม</w:t>
             </w:r>
           </w:p>
         </w:tc>
@@ -33087,7 +33067,6 @@
               <w:ind w:firstLine="0"/>
               <w:jc w:val="center"/>
               <w:rPr>
-                <w:rFonts w:hint="cs"/>
                 <w:sz w:val="32"/>
                 <w:cs/>
               </w:rPr>
@@ -33098,23 +33077,7 @@
                 <w:sz w:val="32"/>
                 <w:cs/>
               </w:rPr>
-              <w:t>ผลประเมินแบ่งตามระดับความ</w:t>
-            </w:r>
-            <w:r>
-              <w:rPr>
-                <w:rFonts w:hint="cs"/>
-                <w:sz w:val="32"/>
-                <w:cs/>
-              </w:rPr>
-              <w:t>ยาก</w:t>
-            </w:r>
-            <w:r>
-              <w:rPr>
-                <w:rFonts w:hint="cs"/>
-                <w:sz w:val="32"/>
-                <w:cs/>
-              </w:rPr>
-              <w:t xml:space="preserve"> (คน)</w:t>
+              <w:t>ผลประเมินแบ่งตามระดับความยาก (คน)</w:t>
             </w:r>
           </w:p>
         </w:tc>
@@ -33130,7 +33093,6 @@
               <w:pStyle w:val="Content1"/>
               <w:ind w:firstLine="0"/>
               <w:rPr>
-                <w:rFonts w:hint="cs"/>
                 <w:sz w:val="32"/>
                 <w:cs/>
               </w:rPr>
@@ -33165,7 +33127,6 @@
               <w:ind w:firstLine="0"/>
               <w:jc w:val="center"/>
               <w:rPr>
-                <w:rFonts w:hint="cs"/>
                 <w:sz w:val="32"/>
               </w:rPr>
             </w:pPr>
@@ -33276,7 +33237,6 @@
               <w:ind w:firstLine="0"/>
               <w:jc w:val="center"/>
               <w:rPr>
-                <w:rFonts w:hint="cs"/>
                 <w:sz w:val="32"/>
                 <w:cs/>
               </w:rPr>
@@ -33430,7 +33390,6 @@
         <w:pStyle w:val="Content1"/>
         <w:ind w:firstLine="0"/>
         <w:rPr>
-          <w:rFonts w:hint="cs"/>
           <w:sz w:val="32"/>
         </w:rPr>
       </w:pPr>
@@ -33460,7 +33419,6 @@
               <w:pStyle w:val="Content1"/>
               <w:ind w:firstLine="0"/>
               <w:rPr>
-                <w:rFonts w:hint="cs"/>
                 <w:sz w:val="32"/>
                 <w:cs/>
               </w:rPr>
@@ -33485,7 +33443,6 @@
               <w:ind w:firstLine="0"/>
               <w:jc w:val="center"/>
               <w:rPr>
-                <w:rFonts w:hint="cs"/>
                 <w:sz w:val="32"/>
                 <w:cs/>
               </w:rPr>
@@ -33512,7 +33469,6 @@
               <w:pStyle w:val="Content1"/>
               <w:ind w:firstLine="0"/>
               <w:rPr>
-                <w:rFonts w:hint="cs"/>
                 <w:sz w:val="32"/>
                 <w:cs/>
               </w:rPr>
@@ -33547,7 +33503,6 @@
               <w:ind w:firstLine="0"/>
               <w:jc w:val="center"/>
               <w:rPr>
-                <w:rFonts w:hint="cs"/>
                 <w:sz w:val="32"/>
               </w:rPr>
             </w:pPr>
@@ -33658,7 +33613,6 @@
               <w:ind w:firstLine="0"/>
               <w:jc w:val="center"/>
               <w:rPr>
-                <w:rFonts w:hint="cs"/>
                 <w:sz w:val="32"/>
                 <w:cs/>
               </w:rPr>
@@ -34035,7 +33989,7 @@
       <w:pPr>
         <w:pStyle w:val="Content1"/>
         <w:rPr>
-          <w:rFonts w:ascii="TH Sarabun New" w:hAnsi="TH Sarabun New" w:hint="cs"/>
+          <w:rFonts w:ascii="TH Sarabun New" w:hAnsi="TH Sarabun New"/>
           <w:cs/>
         </w:rPr>
       </w:pPr>
@@ -34113,134 +34067,96 @@
           <w:numId w:val="0"/>
         </w:numPr>
         <w:ind w:left="357" w:hanging="357"/>
+      </w:pPr>
+      <w:r>
+        <w:t xml:space="preserve">5.1 </w:t>
+      </w:r>
+      <w:r>
         <w:rPr>
           <w:rFonts w:hint="cs"/>
-        </w:rPr>
-      </w:pPr>
-      <w:r>
-        <w:t>5</w:t>
-      </w:r>
-      <w:r>
-        <w:t>.</w:t>
-      </w:r>
-      <w:r>
-        <w:t>1</w:t>
-      </w:r>
-      <w:r>
+          <w:cs/>
+        </w:rPr>
+        <w:tab/>
+        <w:t>สรุปผลที่ได้</w:t>
+      </w:r>
+    </w:p>
+    <w:p>
+      <w:pPr>
+        <w:pStyle w:val="Content1"/>
+        <w:rPr>
+          <w:rFonts w:ascii="TH Sarabun New" w:hAnsi="TH Sarabun New"/>
+        </w:rPr>
+      </w:pPr>
+      <w:r>
+        <w:rPr>
+          <w:rFonts w:ascii="TH Sarabun New" w:hAnsi="TH Sarabun New" w:hint="cs"/>
+          <w:cs/>
+        </w:rPr>
+        <w:t>จากการพัฒนา</w:t>
+      </w:r>
+      <w:r>
+        <w:rPr>
+          <w:rFonts w:ascii="TH Sarabun New" w:hAnsi="TH Sarabun New"/>
+          <w:cs/>
+        </w:rPr>
+        <w:t xml:space="preserve">เกมกระโดดหลบ </w:t>
+      </w:r>
+      <w:r>
+        <w:rPr>
+          <w:rFonts w:ascii="TH Sarabun New" w:hAnsi="TH Sarabun New"/>
+          <w:sz w:val="32"/>
+          <w:cs/>
+        </w:rPr>
+        <w:t>“</w:t>
+      </w:r>
+      <w:r>
+        <w:rPr>
+          <w:rFonts w:ascii="TH Sarabun New" w:hAnsi="TH Sarabun New"/>
+          <w:sz w:val="32"/>
+        </w:rPr>
+        <w:t xml:space="preserve">Satori : Enso” </w:t>
+      </w:r>
+      <w:r>
+        <w:rPr>
+          <w:rFonts w:ascii="TH Sarabun New" w:hAnsi="TH Sarabun New"/>
+          <w:sz w:val="32"/>
+          <w:cs/>
+        </w:rPr>
+        <w:t xml:space="preserve">บน </w:t>
+      </w:r>
+      <w:r>
+        <w:rPr>
+          <w:rFonts w:ascii="TH Sarabun New" w:hAnsi="TH Sarabun New"/>
+          <w:sz w:val="32"/>
+        </w:rPr>
+        <w:t>Windows</w:t>
+      </w:r>
+      <w:r>
+        <w:rPr>
+          <w:rFonts w:ascii="TH Sarabun New" w:hAnsi="TH Sarabun New"/>
+        </w:rPr>
         <w:t xml:space="preserve"> </w:t>
       </w:r>
       <w:r>
         <w:rPr>
-          <w:rFonts w:hint="cs"/>
-          <w:cs/>
-        </w:rPr>
-        <w:tab/>
-      </w:r>
-      <w:r>
-        <w:rPr>
-          <w:rFonts w:hint="cs"/>
-          <w:cs/>
-        </w:rPr>
-        <w:t>สรุปผลที่ได้</w:t>
-      </w:r>
-    </w:p>
-    <w:p>
-      <w:pPr>
-        <w:pStyle w:val="Content1"/>
-        <w:rPr>
           <w:rFonts w:ascii="TH Sarabun New" w:hAnsi="TH Sarabun New" w:hint="cs"/>
-        </w:rPr>
-      </w:pPr>
+          <w:cs/>
+        </w:rPr>
+        <w:t>ประโยชน์ที่ได้รับแบ่งออกเป็นประโยชน์สำหรับผู้พัฒนา</w:t>
+      </w:r>
+      <w:r>
+        <w:rPr>
+          <w:rFonts w:ascii="TH Sarabun New" w:hAnsi="TH Sarabun New"/>
+        </w:rPr>
+        <w:t xml:space="preserve"> </w:t>
+      </w:r>
       <w:r>
         <w:rPr>
           <w:rFonts w:ascii="TH Sarabun New" w:hAnsi="TH Sarabun New" w:hint="cs"/>
           <w:cs/>
         </w:rPr>
-        <w:t>จากการพัฒนา</w:t>
-      </w:r>
-      <w:r>
-        <w:rPr>
-          <w:rFonts w:ascii="TH Sarabun New" w:hAnsi="TH Sarabun New"/>
-          <w:cs/>
-        </w:rPr>
-        <w:t xml:space="preserve">เกมกระโดดหลบ </w:t>
-      </w:r>
-      <w:r>
-        <w:rPr>
-          <w:rFonts w:ascii="TH Sarabun New" w:hAnsi="TH Sarabun New"/>
-          <w:sz w:val="32"/>
-          <w:cs/>
-        </w:rPr>
-        <w:t>“</w:t>
-      </w:r>
-      <w:r>
-        <w:rPr>
-          <w:rFonts w:ascii="TH Sarabun New" w:hAnsi="TH Sarabun New"/>
-          <w:sz w:val="32"/>
-        </w:rPr>
-        <w:t xml:space="preserve">Satori : Enso” </w:t>
-      </w:r>
-      <w:r>
-        <w:rPr>
-          <w:rFonts w:ascii="TH Sarabun New" w:hAnsi="TH Sarabun New"/>
-          <w:sz w:val="32"/>
-          <w:cs/>
-        </w:rPr>
-        <w:t xml:space="preserve">บน </w:t>
-      </w:r>
-      <w:r>
-        <w:rPr>
-          <w:rFonts w:ascii="TH Sarabun New" w:hAnsi="TH Sarabun New"/>
-          <w:sz w:val="32"/>
-        </w:rPr>
-        <w:t>Windows</w:t>
-      </w:r>
-      <w:r>
-        <w:rPr>
-          <w:rFonts w:ascii="TH Sarabun New" w:hAnsi="TH Sarabun New"/>
-        </w:rPr>
-        <w:t xml:space="preserve"> </w:t>
-      </w:r>
-      <w:r>
-        <w:rPr>
-          <w:rFonts w:ascii="TH Sarabun New" w:hAnsi="TH Sarabun New" w:hint="cs"/>
-          <w:cs/>
-        </w:rPr>
-        <w:t>ประโยชน์ที่ได้รับแบ่งออกเป็นประโยชน์สำหรับผู้พัฒนา</w:t>
-      </w:r>
-      <w:r>
-        <w:rPr>
-          <w:rFonts w:ascii="TH Sarabun New" w:hAnsi="TH Sarabun New"/>
-        </w:rPr>
-        <w:t xml:space="preserve"> </w:t>
-      </w:r>
-      <w:r>
-        <w:rPr>
-          <w:rFonts w:ascii="TH Sarabun New" w:hAnsi="TH Sarabun New" w:hint="cs"/>
-          <w:cs/>
-        </w:rPr>
         <w:t>และประโยชน์สำหรับผู้เล่น</w:t>
       </w:r>
-    </w:p>
-    <w:p>
-      <w:pPr>
-        <w:pStyle w:val="Content1"/>
-        <w:rPr>
-          <w:rFonts w:ascii="TH Sarabun New" w:hAnsi="TH Sarabun New"/>
-        </w:rPr>
-      </w:pPr>
-    </w:p>
-    <w:p>
-      <w:pPr>
-        <w:spacing w:after="200" w:line="276" w:lineRule="auto"/>
-        <w:rPr>
-          <w:rFonts w:ascii="TH Sarabun New" w:hAnsi="TH Sarabun New"/>
-          <w:b/>
-          <w:bCs/>
-          <w:color w:val="000000" w:themeColor="text1"/>
-          <w:sz w:val="32"/>
-        </w:rPr>
-      </w:pPr>
     </w:p>
     <w:p>
       <w:pPr>
@@ -34270,7 +34186,7 @@
       <w:pPr>
         <w:spacing w:after="200" w:line="276" w:lineRule="auto"/>
         <w:rPr>
-          <w:rFonts w:ascii="TH Sarabun New" w:hAnsi="TH Sarabun New"/>
+          <w:rFonts w:ascii="TH Sarabun New" w:hAnsi="TH Sarabun New" w:hint="cs"/>
           <w:color w:val="000000" w:themeColor="text1"/>
           <w:sz w:val="32"/>
         </w:rPr>
@@ -34436,68 +34352,25 @@
     <w:p>
       <w:pPr>
         <w:spacing w:after="200" w:line="276" w:lineRule="auto"/>
-        <w:rPr>
-          <w:rFonts w:ascii="TH Sarabun New" w:hAnsi="TH Sarabun New"/>
+        <w:ind w:firstLine="720"/>
+        <w:rPr>
+          <w:rFonts w:ascii="TH Sarabun New" w:hAnsi="TH Sarabun New"/>
+          <w:b/>
+          <w:bCs/>
           <w:color w:val="000000" w:themeColor="text1"/>
           <w:sz w:val="32"/>
         </w:rPr>
       </w:pPr>
-    </w:p>
-    <w:p>
-      <w:pPr>
-        <w:spacing w:after="200" w:line="276" w:lineRule="auto"/>
-        <w:ind w:firstLine="720"/>
+      <w:r>
         <w:rPr>
           <w:rFonts w:ascii="TH Sarabun New" w:hAnsi="TH Sarabun New" w:hint="cs"/>
           <w:b/>
           <w:bCs/>
           <w:color w:val="000000" w:themeColor="text1"/>
           <w:sz w:val="32"/>
-        </w:rPr>
-      </w:pPr>
-      <w:r>
-        <w:rPr>
-          <w:rFonts w:ascii="TH Sarabun New" w:hAnsi="TH Sarabun New" w:hint="cs"/>
-          <w:b/>
-          <w:bCs/>
-          <w:color w:val="000000" w:themeColor="text1"/>
-          <w:sz w:val="32"/>
-          <w:cs/>
-        </w:rPr>
-        <w:t>5.1.</w:t>
-      </w:r>
-      <w:r>
-        <w:rPr>
-          <w:rFonts w:ascii="TH Sarabun New" w:hAnsi="TH Sarabun New" w:hint="cs"/>
-          <w:b/>
-          <w:bCs/>
-          <w:color w:val="000000" w:themeColor="text1"/>
-          <w:sz w:val="32"/>
-          <w:cs/>
-        </w:rPr>
-        <w:t>2</w:t>
-      </w:r>
-      <w:r>
-        <w:rPr>
-          <w:rFonts w:ascii="TH Sarabun New" w:hAnsi="TH Sarabun New" w:hint="cs"/>
-          <w:b/>
-          <w:bCs/>
-          <w:color w:val="000000" w:themeColor="text1"/>
-          <w:sz w:val="32"/>
-          <w:cs/>
-        </w:rPr>
-        <w:t xml:space="preserve">   ผู้</w:t>
-      </w:r>
-      <w:r>
-        <w:rPr>
-          <w:rFonts w:ascii="TH Sarabun New" w:hAnsi="TH Sarabun New" w:hint="cs"/>
-          <w:b/>
-          <w:bCs/>
-          <w:color w:val="000000" w:themeColor="text1"/>
-          <w:sz w:val="32"/>
-          <w:cs/>
-        </w:rPr>
-        <w:t>เล่น</w:t>
+          <w:cs/>
+        </w:rPr>
+        <w:t>5.1.2   ผู้เล่น</w:t>
       </w:r>
     </w:p>
     <w:p>
@@ -34527,16 +34400,6 @@
         </w:rPr>
         <w:t>ผู้เล่นได้รับความสนุกสนานในการเล่นเกม ได้ฝึกความเร็วการตอบสนองในการหลบกระสุน และไหวพริบในการแก้ปริศนา</w:t>
       </w:r>
-    </w:p>
-    <w:p>
-      <w:pPr>
-        <w:spacing w:after="200" w:line="276" w:lineRule="auto"/>
-        <w:rPr>
-          <w:rFonts w:ascii="TH Sarabun New" w:hAnsi="TH Sarabun New"/>
-          <w:color w:val="000000" w:themeColor="text1"/>
-          <w:sz w:val="32"/>
-        </w:rPr>
-      </w:pPr>
     </w:p>
     <w:p>
       <w:pPr>
@@ -34558,7 +34421,6 @@
         <w:ind w:left="357" w:hanging="357"/>
       </w:pPr>
       <w:r>
-        <w:lastRenderedPageBreak/>
         <w:t>5.</w:t>
       </w:r>
       <w:r>
@@ -34573,12 +34435,6 @@
           <w:cs/>
         </w:rPr>
         <w:tab/>
-      </w:r>
-      <w:r>
-        <w:rPr>
-          <w:rFonts w:hint="cs"/>
-          <w:cs/>
-        </w:rPr>
         <w:t>ปัญหาและอุปสรรค</w:t>
       </w:r>
     </w:p>
@@ -34603,8 +34459,233 @@
           <w:sz w:val="32"/>
           <w:cs/>
         </w:rPr>
-        <w:t>5.</w:t>
-      </w:r>
+        <w:t>5.2.1   ปัญหาก่อนเริ่มพัฒนา</w:t>
+      </w:r>
+    </w:p>
+    <w:p>
+      <w:pPr>
+        <w:spacing w:after="200" w:line="276" w:lineRule="auto"/>
+        <w:ind w:firstLine="720"/>
+        <w:rPr>
+          <w:rFonts w:ascii="TH Sarabun New" w:hAnsi="TH Sarabun New"/>
+          <w:color w:val="000000" w:themeColor="text1"/>
+          <w:sz w:val="32"/>
+        </w:rPr>
+      </w:pPr>
+      <w:r>
+        <w:rPr>
+          <w:rFonts w:ascii="TH Sarabun New" w:hAnsi="TH Sarabun New" w:hint="cs"/>
+          <w:color w:val="000000" w:themeColor="text1"/>
+          <w:sz w:val="32"/>
+          <w:cs/>
+        </w:rPr>
+        <w:t>ใน</w:t>
+      </w:r>
+      <w:r>
+        <w:rPr>
+          <w:rFonts w:ascii="TH Sarabun New" w:hAnsi="TH Sarabun New" w:hint="cs"/>
+          <w:color w:val="000000" w:themeColor="text1"/>
+          <w:sz w:val="32"/>
+          <w:cs/>
+        </w:rPr>
+        <w:t xml:space="preserve">การเลือกโปรแกรมสำหรับพัฒนาเกมนั้นเป็นเรื่องค่อนข้างยาก เนื่องจากมีโปรแกรมสำหรับพัฒนาเกมที่หลากหลาย จากการศึกษาแต่ละโปรแกรม ผู้พัฒนาได้เลือกใช้ </w:t>
+      </w:r>
+      <w:r>
+        <w:rPr>
+          <w:rFonts w:ascii="TH Sarabun New" w:hAnsi="TH Sarabun New"/>
+          <w:color w:val="000000" w:themeColor="text1"/>
+          <w:sz w:val="32"/>
+        </w:rPr>
+        <w:t xml:space="preserve">Unity </w:t>
+      </w:r>
+      <w:r>
+        <w:rPr>
+          <w:rFonts w:ascii="TH Sarabun New" w:hAnsi="TH Sarabun New" w:hint="cs"/>
+          <w:color w:val="000000" w:themeColor="text1"/>
+          <w:sz w:val="32"/>
+          <w:cs/>
+        </w:rPr>
+        <w:t>เนื่องจากมีความง่ายต่อการใช้งาน</w:t>
+      </w:r>
+      <w:r>
+        <w:rPr>
+          <w:rFonts w:ascii="TH Sarabun New" w:hAnsi="TH Sarabun New" w:hint="cs"/>
+          <w:color w:val="000000" w:themeColor="text1"/>
+          <w:sz w:val="32"/>
+          <w:cs/>
+        </w:rPr>
+        <w:t xml:space="preserve"> และสามารถใช้งานได้ฟรี</w:t>
+      </w:r>
+      <w:r>
+        <w:rPr>
+          <w:rFonts w:ascii="TH Sarabun New" w:hAnsi="TH Sarabun New" w:hint="cs"/>
+          <w:color w:val="000000" w:themeColor="text1"/>
+          <w:sz w:val="32"/>
+          <w:cs/>
+        </w:rPr>
+        <w:t xml:space="preserve"> และใช้ </w:t>
+      </w:r>
+      <w:r>
+        <w:rPr>
+          <w:rFonts w:ascii="TH Sarabun New" w:hAnsi="TH Sarabun New"/>
+          <w:color w:val="000000" w:themeColor="text1"/>
+          <w:sz w:val="32"/>
+        </w:rPr>
+        <w:t xml:space="preserve">Visual Studio Code </w:t>
+      </w:r>
+      <w:r>
+        <w:rPr>
+          <w:rFonts w:ascii="TH Sarabun New" w:hAnsi="TH Sarabun New" w:hint="cs"/>
+          <w:color w:val="000000" w:themeColor="text1"/>
+          <w:sz w:val="32"/>
+          <w:cs/>
+        </w:rPr>
+        <w:t>ในการ</w:t>
+      </w:r>
+      <w:r>
+        <w:rPr>
+          <w:rFonts w:ascii="TH Sarabun New" w:hAnsi="TH Sarabun New" w:hint="cs"/>
+          <w:color w:val="000000" w:themeColor="text1"/>
+          <w:sz w:val="32"/>
+          <w:cs/>
+        </w:rPr>
+        <w:lastRenderedPageBreak/>
+        <w:t>เขียนโปรแกรมเนื่องจากมีส่วนเสริมที่หลากหลายและช่วยจัดระเบียบโค้ดได้ด้วย</w:t>
+      </w:r>
+      <w:r>
+        <w:rPr>
+          <w:rFonts w:ascii="TH Sarabun New" w:hAnsi="TH Sarabun New" w:hint="cs"/>
+          <w:color w:val="000000" w:themeColor="text1"/>
+          <w:sz w:val="32"/>
+          <w:cs/>
+        </w:rPr>
+        <w:t xml:space="preserve"> นอกจากนี้การเลือก</w:t>
+      </w:r>
+      <w:r>
+        <w:rPr>
+          <w:rFonts w:ascii="TH Sarabun New" w:hAnsi="TH Sarabun New"/>
+          <w:color w:val="000000" w:themeColor="text1"/>
+          <w:sz w:val="32"/>
+        </w:rPr>
+        <w:t xml:space="preserve"> Art Style</w:t>
+      </w:r>
+      <w:r>
+        <w:rPr>
+          <w:rFonts w:ascii="TH Sarabun New" w:hAnsi="TH Sarabun New" w:hint="cs"/>
+          <w:color w:val="000000" w:themeColor="text1"/>
+          <w:sz w:val="32"/>
+          <w:cs/>
+        </w:rPr>
+        <w:t xml:space="preserve"> และ</w:t>
+      </w:r>
+      <w:r>
+        <w:rPr>
+          <w:rFonts w:ascii="TH Sarabun New" w:hAnsi="TH Sarabun New" w:hint="cs"/>
+          <w:color w:val="000000" w:themeColor="text1"/>
+          <w:sz w:val="32"/>
+          <w:cs/>
+        </w:rPr>
+        <w:t>โปรแกรมออกแบบภาพเพื่อใช้ในเกมก็เป็นเรื่องที่ท้าทายเช่นเดียวกัน</w:t>
+      </w:r>
+      <w:r>
+        <w:rPr>
+          <w:rFonts w:ascii="TH Sarabun New" w:hAnsi="TH Sarabun New" w:hint="cs"/>
+          <w:color w:val="000000" w:themeColor="text1"/>
+          <w:sz w:val="32"/>
+          <w:cs/>
+        </w:rPr>
+        <w:t xml:space="preserve"> ผู้พัฒนาได้เลือก </w:t>
+      </w:r>
+      <w:r>
+        <w:rPr>
+          <w:rFonts w:ascii="TH Sarabun New" w:hAnsi="TH Sarabun New"/>
+          <w:color w:val="000000" w:themeColor="text1"/>
+          <w:sz w:val="32"/>
+        </w:rPr>
+        <w:t xml:space="preserve">Art Style </w:t>
+      </w:r>
+      <w:r>
+        <w:rPr>
+          <w:rFonts w:ascii="TH Sarabun New" w:hAnsi="TH Sarabun New" w:hint="cs"/>
+          <w:color w:val="000000" w:themeColor="text1"/>
+          <w:sz w:val="32"/>
+          <w:cs/>
+        </w:rPr>
+        <w:t xml:space="preserve">แบบภาพพู่กัน เนื่องจากง่ายต่อการออกแบบ และช่วยเพิ่มความน่าสนใจของธีมเกม ผู้พัฒนาเลือกใช้ </w:t>
+      </w:r>
+      <w:r>
+        <w:rPr>
+          <w:rFonts w:ascii="TH Sarabun New" w:hAnsi="TH Sarabun New"/>
+          <w:color w:val="000000" w:themeColor="text1"/>
+          <w:sz w:val="32"/>
+        </w:rPr>
+        <w:t xml:space="preserve">Photoshop </w:t>
+      </w:r>
+      <w:r>
+        <w:rPr>
+          <w:rFonts w:ascii="TH Sarabun New" w:hAnsi="TH Sarabun New" w:hint="cs"/>
+          <w:color w:val="000000" w:themeColor="text1"/>
+          <w:sz w:val="32"/>
+          <w:cs/>
+        </w:rPr>
+        <w:t>ในการออกแบบภาพในเกม เนื่องจากมีประสบการณ์ในการใช้งานอยู่แล้ว และมี</w:t>
+      </w:r>
+      <w:r>
+        <w:rPr>
+          <w:rFonts w:ascii="TH Sarabun New" w:hAnsi="TH Sarabun New" w:hint="cs"/>
+          <w:color w:val="000000" w:themeColor="text1"/>
+          <w:sz w:val="32"/>
+          <w:cs/>
+        </w:rPr>
+        <w:t xml:space="preserve"> </w:t>
+      </w:r>
+      <w:r>
+        <w:rPr>
+          <w:rFonts w:ascii="TH Sarabun New" w:hAnsi="TH Sarabun New"/>
+          <w:color w:val="000000" w:themeColor="text1"/>
+          <w:sz w:val="32"/>
+        </w:rPr>
+        <w:t>Generative</w:t>
+      </w:r>
+      <w:r>
+        <w:rPr>
+          <w:rFonts w:ascii="TH Sarabun New" w:hAnsi="TH Sarabun New" w:hint="cs"/>
+          <w:color w:val="000000" w:themeColor="text1"/>
+          <w:sz w:val="32"/>
+          <w:cs/>
+        </w:rPr>
+        <w:t xml:space="preserve"> </w:t>
+      </w:r>
+      <w:r>
+        <w:rPr>
+          <w:rFonts w:ascii="TH Sarabun New" w:hAnsi="TH Sarabun New"/>
+          <w:color w:val="000000" w:themeColor="text1"/>
+          <w:sz w:val="32"/>
+        </w:rPr>
+        <w:t xml:space="preserve">AI </w:t>
+      </w:r>
+      <w:r>
+        <w:rPr>
+          <w:rFonts w:ascii="TH Sarabun New" w:hAnsi="TH Sarabun New" w:hint="cs"/>
+          <w:color w:val="000000" w:themeColor="text1"/>
+          <w:sz w:val="32"/>
+          <w:cs/>
+        </w:rPr>
+        <w:t>ช่วยในการออกแบบด้วย</w:t>
+      </w:r>
+    </w:p>
+    <w:p>
+      <w:pPr>
+        <w:spacing w:after="200" w:line="276" w:lineRule="auto"/>
+        <w:ind w:firstLine="720"/>
+        <w:rPr>
+          <w:rFonts w:ascii="TH Sarabun New" w:hAnsi="TH Sarabun New"/>
+          <w:b/>
+          <w:bCs/>
+          <w:color w:val="000000" w:themeColor="text1"/>
+          <w:sz w:val="32"/>
+        </w:rPr>
+      </w:pPr>
       <w:r>
         <w:rPr>
           <w:rFonts w:ascii="TH Sarabun New" w:hAnsi="TH Sarabun New" w:hint="cs"/>
@@ -34614,299 +34695,7 @@
           <w:sz w:val="32"/>
           <w:cs/>
         </w:rPr>
-        <w:t>2</w:t>
-      </w:r>
-      <w:r>
-        <w:rPr>
-          <w:rFonts w:ascii="TH Sarabun New" w:hAnsi="TH Sarabun New" w:hint="cs"/>
-          <w:b/>
-          <w:bCs/>
-          <w:color w:val="000000" w:themeColor="text1"/>
-          <w:sz w:val="32"/>
-          <w:cs/>
-        </w:rPr>
-        <w:t>.</w:t>
-      </w:r>
-      <w:r>
-        <w:rPr>
-          <w:rFonts w:ascii="TH Sarabun New" w:hAnsi="TH Sarabun New" w:hint="cs"/>
-          <w:b/>
-          <w:bCs/>
-          <w:color w:val="000000" w:themeColor="text1"/>
-          <w:sz w:val="32"/>
-          <w:cs/>
-        </w:rPr>
-        <w:t>1</w:t>
-      </w:r>
-      <w:r>
-        <w:rPr>
-          <w:rFonts w:ascii="TH Sarabun New" w:hAnsi="TH Sarabun New" w:hint="cs"/>
-          <w:b/>
-          <w:bCs/>
-          <w:color w:val="000000" w:themeColor="text1"/>
-          <w:sz w:val="32"/>
-          <w:cs/>
-        </w:rPr>
-        <w:t xml:space="preserve">   </w:t>
-      </w:r>
-      <w:r>
-        <w:rPr>
-          <w:rFonts w:ascii="TH Sarabun New" w:hAnsi="TH Sarabun New" w:hint="cs"/>
-          <w:b/>
-          <w:bCs/>
-          <w:color w:val="000000" w:themeColor="text1"/>
-          <w:sz w:val="32"/>
-          <w:cs/>
-        </w:rPr>
-        <w:t>ปัญหาก่อนเริ่มพัฒนา</w:t>
-      </w:r>
-    </w:p>
-    <w:p>
-      <w:pPr>
-        <w:spacing w:after="200" w:line="276" w:lineRule="auto"/>
-        <w:ind w:firstLine="720"/>
-        <w:rPr>
-          <w:rFonts w:ascii="TH Sarabun New" w:hAnsi="TH Sarabun New"/>
-          <w:color w:val="000000" w:themeColor="text1"/>
-          <w:sz w:val="32"/>
-        </w:rPr>
-      </w:pPr>
-      <w:r>
-        <w:rPr>
-          <w:rFonts w:ascii="TH Sarabun New" w:hAnsi="TH Sarabun New" w:hint="cs"/>
-          <w:color w:val="000000" w:themeColor="text1"/>
-          <w:sz w:val="32"/>
-          <w:cs/>
-        </w:rPr>
-        <w:t>ใน</w:t>
-      </w:r>
-      <w:r>
-        <w:rPr>
-          <w:rFonts w:ascii="TH Sarabun New" w:hAnsi="TH Sarabun New" w:hint="cs"/>
-          <w:color w:val="000000" w:themeColor="text1"/>
-          <w:sz w:val="32"/>
-          <w:cs/>
-        </w:rPr>
-        <w:t xml:space="preserve">การเลือกโปรแกรมสำหรับพัฒนาเกมนั้นเป็นเรื่องค่อนข้างยาก เนื่องจากมีโปรแกรมสำหรับพัฒนาเกมที่หลากหลาย จากการศึกษาแต่ละโปรแกรม ผู้พัฒนาได้เลือกใช้ </w:t>
-      </w:r>
-      <w:r>
-        <w:rPr>
-          <w:rFonts w:ascii="TH Sarabun New" w:hAnsi="TH Sarabun New"/>
-          <w:color w:val="000000" w:themeColor="text1"/>
-          <w:sz w:val="32"/>
-        </w:rPr>
-        <w:t xml:space="preserve">Unity </w:t>
-      </w:r>
-      <w:r>
-        <w:rPr>
-          <w:rFonts w:ascii="TH Sarabun New" w:hAnsi="TH Sarabun New" w:hint="cs"/>
-          <w:color w:val="000000" w:themeColor="text1"/>
-          <w:sz w:val="32"/>
-          <w:cs/>
-        </w:rPr>
-        <w:t>เนื่องจากมีความง่ายต่อการใช้งาน</w:t>
-      </w:r>
-      <w:r>
-        <w:rPr>
-          <w:rFonts w:ascii="TH Sarabun New" w:hAnsi="TH Sarabun New" w:hint="cs"/>
-          <w:color w:val="000000" w:themeColor="text1"/>
-          <w:sz w:val="32"/>
-          <w:cs/>
-        </w:rPr>
-        <w:t xml:space="preserve"> และสามารถใช้งานได้ฟรี</w:t>
-      </w:r>
-      <w:r>
-        <w:rPr>
-          <w:rFonts w:ascii="TH Sarabun New" w:hAnsi="TH Sarabun New" w:hint="cs"/>
-          <w:color w:val="000000" w:themeColor="text1"/>
-          <w:sz w:val="32"/>
-          <w:cs/>
-        </w:rPr>
-        <w:t xml:space="preserve"> และใช้ </w:t>
-      </w:r>
-      <w:r>
-        <w:rPr>
-          <w:rFonts w:ascii="TH Sarabun New" w:hAnsi="TH Sarabun New"/>
-          <w:color w:val="000000" w:themeColor="text1"/>
-          <w:sz w:val="32"/>
-        </w:rPr>
-        <w:t xml:space="preserve">Visual Studio Code </w:t>
-      </w:r>
-      <w:r>
-        <w:rPr>
-          <w:rFonts w:ascii="TH Sarabun New" w:hAnsi="TH Sarabun New" w:hint="cs"/>
-          <w:color w:val="000000" w:themeColor="text1"/>
-          <w:sz w:val="32"/>
-          <w:cs/>
-        </w:rPr>
-        <w:t>ในการเขียนโปรแกรมเนื่องจากมีส่วนเสริมที่หลากหลายและช่วยจัดระเบียบโค้ดได้ด้วย</w:t>
-      </w:r>
-      <w:r>
-        <w:rPr>
-          <w:rFonts w:ascii="TH Sarabun New" w:hAnsi="TH Sarabun New" w:hint="cs"/>
-          <w:color w:val="000000" w:themeColor="text1"/>
-          <w:sz w:val="32"/>
-          <w:cs/>
-        </w:rPr>
-        <w:t xml:space="preserve"> นอกจากนี้การเลือก</w:t>
-      </w:r>
-      <w:r>
-        <w:rPr>
-          <w:rFonts w:ascii="TH Sarabun New" w:hAnsi="TH Sarabun New"/>
-          <w:color w:val="000000" w:themeColor="text1"/>
-          <w:sz w:val="32"/>
-        </w:rPr>
-        <w:t xml:space="preserve"> Art Style</w:t>
-      </w:r>
-      <w:r>
-        <w:rPr>
-          <w:rFonts w:ascii="TH Sarabun New" w:hAnsi="TH Sarabun New" w:hint="cs"/>
-          <w:color w:val="000000" w:themeColor="text1"/>
-          <w:sz w:val="32"/>
-          <w:cs/>
-        </w:rPr>
-        <w:t xml:space="preserve"> และ</w:t>
-      </w:r>
-      <w:r>
-        <w:rPr>
-          <w:rFonts w:ascii="TH Sarabun New" w:hAnsi="TH Sarabun New" w:hint="cs"/>
-          <w:color w:val="000000" w:themeColor="text1"/>
-          <w:sz w:val="32"/>
-          <w:cs/>
-        </w:rPr>
-        <w:t>โปรแกรมออกแบบภาพเพื่อใช้ในเกมก็เป็นเรื่องที่ท้าทายเช่นเดียวกัน</w:t>
-      </w:r>
-      <w:r>
-        <w:rPr>
-          <w:rFonts w:ascii="TH Sarabun New" w:hAnsi="TH Sarabun New" w:hint="cs"/>
-          <w:color w:val="000000" w:themeColor="text1"/>
-          <w:sz w:val="32"/>
-          <w:cs/>
-        </w:rPr>
-        <w:t xml:space="preserve"> ผู้พัฒนาได้เลือก </w:t>
-      </w:r>
-      <w:r>
-        <w:rPr>
-          <w:rFonts w:ascii="TH Sarabun New" w:hAnsi="TH Sarabun New"/>
-          <w:color w:val="000000" w:themeColor="text1"/>
-          <w:sz w:val="32"/>
-        </w:rPr>
-        <w:t xml:space="preserve">Art Style </w:t>
-      </w:r>
-      <w:r>
-        <w:rPr>
-          <w:rFonts w:ascii="TH Sarabun New" w:hAnsi="TH Sarabun New" w:hint="cs"/>
-          <w:color w:val="000000" w:themeColor="text1"/>
-          <w:sz w:val="32"/>
-          <w:cs/>
-        </w:rPr>
-        <w:t xml:space="preserve">แบบภาพพู่กัน เนื่องจากง่ายต่อการออกแบบ และช่วยเพิ่มความน่าสนใจของธีมเกม ผู้พัฒนาเลือกใช้ </w:t>
-      </w:r>
-      <w:r>
-        <w:rPr>
-          <w:rFonts w:ascii="TH Sarabun New" w:hAnsi="TH Sarabun New"/>
-          <w:color w:val="000000" w:themeColor="text1"/>
-          <w:sz w:val="32"/>
-        </w:rPr>
-        <w:t xml:space="preserve">Photoshop </w:t>
-      </w:r>
-      <w:r>
-        <w:rPr>
-          <w:rFonts w:ascii="TH Sarabun New" w:hAnsi="TH Sarabun New" w:hint="cs"/>
-          <w:color w:val="000000" w:themeColor="text1"/>
-          <w:sz w:val="32"/>
-          <w:cs/>
-        </w:rPr>
-        <w:t>ในการออกแบบภาพในเกม เนื่องจากมีประสบการณ์ในการใช้งานอยู่แล้ว และมี</w:t>
-      </w:r>
-      <w:r>
-        <w:rPr>
-          <w:rFonts w:ascii="TH Sarabun New" w:hAnsi="TH Sarabun New" w:hint="cs"/>
-          <w:color w:val="000000" w:themeColor="text1"/>
-          <w:sz w:val="32"/>
-          <w:cs/>
-        </w:rPr>
-        <w:t xml:space="preserve"> </w:t>
-      </w:r>
-      <w:r>
-        <w:rPr>
-          <w:rFonts w:ascii="TH Sarabun New" w:hAnsi="TH Sarabun New"/>
-          <w:color w:val="000000" w:themeColor="text1"/>
-          <w:sz w:val="32"/>
-        </w:rPr>
-        <w:t>Generative</w:t>
-      </w:r>
-      <w:r>
-        <w:rPr>
-          <w:rFonts w:ascii="TH Sarabun New" w:hAnsi="TH Sarabun New" w:hint="cs"/>
-          <w:color w:val="000000" w:themeColor="text1"/>
-          <w:sz w:val="32"/>
-          <w:cs/>
-        </w:rPr>
-        <w:t xml:space="preserve"> </w:t>
-      </w:r>
-      <w:r>
-        <w:rPr>
-          <w:rFonts w:ascii="TH Sarabun New" w:hAnsi="TH Sarabun New"/>
-          <w:color w:val="000000" w:themeColor="text1"/>
-          <w:sz w:val="32"/>
-        </w:rPr>
-        <w:t xml:space="preserve">AI </w:t>
-      </w:r>
-      <w:r>
-        <w:rPr>
-          <w:rFonts w:ascii="TH Sarabun New" w:hAnsi="TH Sarabun New" w:hint="cs"/>
-          <w:color w:val="000000" w:themeColor="text1"/>
-          <w:sz w:val="32"/>
-          <w:cs/>
-        </w:rPr>
-        <w:t>ช่วยในการออกแบบด้วย</w:t>
-      </w:r>
-    </w:p>
-    <w:p>
-      <w:pPr>
-        <w:spacing w:after="200" w:line="276" w:lineRule="auto"/>
-        <w:ind w:firstLine="720"/>
-        <w:rPr>
-          <w:rFonts w:ascii="TH Sarabun New" w:hAnsi="TH Sarabun New"/>
-          <w:b/>
-          <w:bCs/>
-          <w:color w:val="000000" w:themeColor="text1"/>
-          <w:sz w:val="32"/>
-        </w:rPr>
-      </w:pPr>
-      <w:r>
-        <w:rPr>
-          <w:rFonts w:ascii="TH Sarabun New" w:hAnsi="TH Sarabun New" w:hint="cs"/>
-          <w:b/>
-          <w:bCs/>
-          <w:color w:val="000000" w:themeColor="text1"/>
-          <w:sz w:val="32"/>
-          <w:cs/>
-        </w:rPr>
-        <w:t>5.2.</w:t>
-      </w:r>
-      <w:r>
-        <w:rPr>
-          <w:rFonts w:ascii="TH Sarabun New" w:hAnsi="TH Sarabun New" w:hint="cs"/>
-          <w:b/>
-          <w:bCs/>
-          <w:color w:val="000000" w:themeColor="text1"/>
-          <w:sz w:val="32"/>
-          <w:cs/>
-        </w:rPr>
-        <w:t>2</w:t>
-      </w:r>
-      <w:r>
-        <w:rPr>
-          <w:rFonts w:ascii="TH Sarabun New" w:hAnsi="TH Sarabun New" w:hint="cs"/>
-          <w:b/>
-          <w:bCs/>
-          <w:color w:val="000000" w:themeColor="text1"/>
-          <w:sz w:val="32"/>
-          <w:cs/>
-        </w:rPr>
-        <w:t xml:space="preserve">   ปัญหา</w:t>
+        <w:t>5.2.2   ปัญหา</w:t>
       </w:r>
       <w:r>
         <w:rPr>
@@ -34988,31 +34777,18 @@
         </w:numPr>
         <w:ind w:left="357" w:hanging="357"/>
         <w:rPr>
+          <w:cs/>
+        </w:rPr>
+      </w:pPr>
+      <w:r>
+        <w:t xml:space="preserve">5.3 </w:t>
+      </w:r>
+      <w:r>
+        <w:rPr>
           <w:rFonts w:hint="cs"/>
           <w:cs/>
         </w:rPr>
-      </w:pPr>
-      <w:r>
-        <w:t>5.</w:t>
-      </w:r>
-      <w:r>
-        <w:t>3</w:t>
-      </w:r>
-      <w:r>
-        <w:t xml:space="preserve"> </w:t>
-      </w:r>
-      <w:r>
-        <w:rPr>
-          <w:rFonts w:hint="cs"/>
-          <w:cs/>
-        </w:rPr>
         <w:tab/>
-      </w:r>
-      <w:r>
-        <w:rPr>
-          <w:rFonts w:hint="cs"/>
-          <w:cs/>
-        </w:rPr>
         <w:t>วิธีการแก้ปัญหา</w:t>
       </w:r>
     </w:p>
@@ -35058,41 +34834,7 @@
           <w:sz w:val="32"/>
           <w:cs/>
         </w:rPr>
-        <w:t>ในการสื่อสารขั้นตอนในการทำงานต่าง ๆ ให้เป็นการ์ด และจัดการ์ดให้อยู่ในหมวดหมู่งานที่ต้องทำ</w:t>
-      </w:r>
-      <w:r>
-        <w:rPr>
-          <w:rFonts w:ascii="TH Sarabun New" w:hAnsi="TH Sarabun New"/>
-          <w:color w:val="000000" w:themeColor="text1"/>
-          <w:sz w:val="32"/>
-        </w:rPr>
-        <w:t>,</w:t>
-      </w:r>
-      <w:r>
-        <w:rPr>
-          <w:rFonts w:ascii="TH Sarabun New" w:hAnsi="TH Sarabun New" w:hint="cs"/>
-          <w:color w:val="000000" w:themeColor="text1"/>
-          <w:sz w:val="32"/>
-          <w:cs/>
-        </w:rPr>
-        <w:t xml:space="preserve"> งานที่กำลังทำอยู่</w:t>
-      </w:r>
-      <w:r>
-        <w:rPr>
-          <w:rFonts w:ascii="TH Sarabun New" w:hAnsi="TH Sarabun New"/>
-          <w:color w:val="000000" w:themeColor="text1"/>
-          <w:sz w:val="32"/>
-        </w:rPr>
-        <w:t>,</w:t>
-      </w:r>
-      <w:r>
-        <w:rPr>
-          <w:rFonts w:ascii="TH Sarabun New" w:hAnsi="TH Sarabun New" w:hint="cs"/>
-          <w:color w:val="000000" w:themeColor="text1"/>
-          <w:sz w:val="32"/>
-          <w:cs/>
-        </w:rPr>
-        <w:t xml:space="preserve"> หรืองานที่ทำเสร็จแล้ว </w:t>
+        <w:t xml:space="preserve">ในการสื่อสารขั้นตอนในการทำงานต่าง ๆ ให้เป็นการ์ด และจัดการ์ดให้อยู่ในหมวดหมู่งานที่ต้องทำ งานที่กำลังทำอยู่ หรืองานที่ทำเสร็จแล้ว </w:t>
       </w:r>
     </w:p>
     <w:p>
@@ -35283,147 +35025,150 @@
         <w:ind w:left="357" w:hanging="357"/>
       </w:pPr>
       <w:r>
+        <w:t xml:space="preserve">5.4 </w:t>
+      </w:r>
+      <w:r>
+        <w:rPr>
+          <w:rFonts w:hint="cs"/>
+          <w:cs/>
+        </w:rPr>
+        <w:tab/>
+        <w:t>ข้อเสนอแนะ</w:t>
+      </w:r>
+    </w:p>
+    <w:p>
+      <w:pPr>
+        <w:pStyle w:val="Content1"/>
+      </w:pPr>
+      <w:r>
+        <w:rPr>
+          <w:rFonts w:hint="cs"/>
+          <w:cs/>
+        </w:rPr>
+        <w:t>ผู้พัฒนามีข้อเสนอสำหรับผู้ที่ต้องการพัฒนา</w:t>
+      </w:r>
+      <w:r>
+        <w:rPr>
+          <w:rFonts w:ascii="TH Sarabun New" w:hAnsi="TH Sarabun New"/>
+          <w:cs/>
+        </w:rPr>
+        <w:t xml:space="preserve">เกมกระโดดหลบ </w:t>
+      </w:r>
+      <w:r>
+        <w:rPr>
+          <w:rFonts w:ascii="TH Sarabun New" w:hAnsi="TH Sarabun New"/>
+          <w:sz w:val="32"/>
+          <w:cs/>
+        </w:rPr>
+        <w:t>“</w:t>
+      </w:r>
+      <w:r>
+        <w:rPr>
+          <w:rFonts w:ascii="TH Sarabun New" w:hAnsi="TH Sarabun New"/>
+          <w:sz w:val="32"/>
+        </w:rPr>
+        <w:t xml:space="preserve">Satori : Enso” </w:t>
+      </w:r>
+      <w:r>
+        <w:rPr>
+          <w:rFonts w:ascii="TH Sarabun New" w:hAnsi="TH Sarabun New"/>
+          <w:sz w:val="32"/>
+          <w:cs/>
+        </w:rPr>
+        <w:t xml:space="preserve">บน </w:t>
+      </w:r>
+      <w:r>
+        <w:rPr>
+          <w:rFonts w:ascii="TH Sarabun New" w:hAnsi="TH Sarabun New"/>
+          <w:sz w:val="32"/>
+        </w:rPr>
+        <w:t>Windows</w:t>
+      </w:r>
+    </w:p>
+    <w:p>
+      <w:pPr>
+        <w:pStyle w:val="Content1"/>
+      </w:pPr>
+      <w:r>
+        <w:rPr>
+          <w:rFonts w:hint="cs"/>
+          <w:cs/>
+        </w:rPr>
+        <w:t>1. ออกแบบไม่ให้ความยากมากเกินไปสำหรับด่านแรก</w:t>
+      </w:r>
+    </w:p>
+    <w:p>
+      <w:pPr>
+        <w:pStyle w:val="Content1"/>
+      </w:pPr>
+      <w:r>
+        <w:rPr>
+          <w:rFonts w:hint="cs"/>
+          <w:cs/>
+        </w:rPr>
+        <w:t xml:space="preserve">2. </w:t>
+      </w:r>
+      <w:r>
+        <w:rPr>
+          <w:rFonts w:ascii="TH Sarabun New" w:hAnsi="TH Sarabun New"/>
+          <w:sz w:val="32"/>
+          <w:cs/>
+        </w:rPr>
+        <w:t xml:space="preserve">สร้างระบบ </w:t>
+      </w:r>
+      <w:r>
+        <w:rPr>
+          <w:rFonts w:ascii="TH Sarabun New" w:hAnsi="TH Sarabun New"/>
+          <w:sz w:val="32"/>
+        </w:rPr>
+        <w:t xml:space="preserve">Tutorial </w:t>
+      </w:r>
+      <w:r>
+        <w:rPr>
+          <w:rFonts w:ascii="TH Sarabun New" w:hAnsi="TH Sarabun New"/>
+          <w:sz w:val="32"/>
+          <w:cs/>
+        </w:rPr>
+        <w:t>เพื่อสอนผู้เล่นในการควบคุมตัวละครในเกมทีละอย่าง เพื่อให้ผู้เล่นเข้าใจได้ง่ายขึ้น</w:t>
+      </w:r>
+    </w:p>
+    <w:p>
+      <w:pPr>
+        <w:pStyle w:val="Content1"/>
+        <w:rPr>
+          <w:cs/>
+        </w:rPr>
+      </w:pPr>
+      <w:r>
+        <w:rPr>
+          <w:rFonts w:hint="cs"/>
+          <w:cs/>
+        </w:rPr>
         <w:lastRenderedPageBreak/>
-        <w:t>5.</w:t>
-      </w:r>
-      <w:r>
-        <w:t>4</w:t>
-      </w:r>
-      <w:r>
-        <w:t xml:space="preserve"> </w:t>
-      </w:r>
-      <w:r>
-        <w:rPr>
-          <w:rFonts w:hint="cs"/>
-          <w:cs/>
-        </w:rPr>
-        <w:tab/>
-      </w:r>
-      <w:r>
-        <w:rPr>
-          <w:rFonts w:hint="cs"/>
-          <w:cs/>
-        </w:rPr>
-        <w:t>ข้อเสนอแนะ</w:t>
-      </w:r>
+        <w:t>3. ออกแบบภาพไอเทมให้เข้าใจความหมายได้ง่ายขึ้น หรือสร้างฉากเพื่อให้ผู้เล่นอ่านข้อมูลของไอเทมต่าง ๆ ได้</w:t>
+      </w:r>
+    </w:p>
+    <w:p>
+      <w:pPr>
+        <w:spacing w:after="200" w:line="276" w:lineRule="auto"/>
+        <w:rPr>
+          <w:rFonts w:ascii="TH Sarabun New" w:hAnsi="TH Sarabun New"/>
+          <w:color w:val="000000" w:themeColor="text1"/>
+          <w:sz w:val="32"/>
+          <w:cs/>
+        </w:rPr>
+      </w:pPr>
     </w:p>
     <w:p>
       <w:pPr>
         <w:pStyle w:val="Content1"/>
       </w:pPr>
-      <w:r>
-        <w:rPr>
-          <w:rFonts w:hint="cs"/>
-          <w:cs/>
-        </w:rPr>
-        <w:t>ผู้พัฒนามีข้อเสนอสำหรับผู้ที่ต้องการพัฒนา</w:t>
-      </w:r>
-      <w:r>
-        <w:rPr>
-          <w:rFonts w:ascii="TH Sarabun New" w:hAnsi="TH Sarabun New"/>
-          <w:cs/>
-        </w:rPr>
-        <w:t xml:space="preserve">เกมกระโดดหลบ </w:t>
-      </w:r>
-      <w:r>
-        <w:rPr>
-          <w:rFonts w:ascii="TH Sarabun New" w:hAnsi="TH Sarabun New"/>
-          <w:sz w:val="32"/>
-          <w:cs/>
-        </w:rPr>
-        <w:t>“</w:t>
-      </w:r>
-      <w:r>
-        <w:rPr>
-          <w:rFonts w:ascii="TH Sarabun New" w:hAnsi="TH Sarabun New"/>
-          <w:sz w:val="32"/>
-        </w:rPr>
-        <w:t xml:space="preserve">Satori : Enso” </w:t>
-      </w:r>
-      <w:r>
-        <w:rPr>
-          <w:rFonts w:ascii="TH Sarabun New" w:hAnsi="TH Sarabun New"/>
-          <w:sz w:val="32"/>
-          <w:cs/>
-        </w:rPr>
-        <w:t xml:space="preserve">บน </w:t>
-      </w:r>
-      <w:r>
-        <w:rPr>
-          <w:rFonts w:ascii="TH Sarabun New" w:hAnsi="TH Sarabun New"/>
-          <w:sz w:val="32"/>
-        </w:rPr>
-        <w:t>Windows</w:t>
-      </w:r>
-    </w:p>
-    <w:p>
-      <w:pPr>
-        <w:pStyle w:val="Content1"/>
-      </w:pPr>
-      <w:r>
-        <w:rPr>
-          <w:rFonts w:hint="cs"/>
-          <w:cs/>
-        </w:rPr>
-        <w:t>1. ออกแบบไม่ให้ความยากมากเกินไปสำหรับด่านแรก</w:t>
-      </w:r>
-    </w:p>
-    <w:p>
-      <w:pPr>
-        <w:pStyle w:val="Content1"/>
-      </w:pPr>
-      <w:r>
-        <w:rPr>
-          <w:rFonts w:hint="cs"/>
-          <w:cs/>
-        </w:rPr>
-        <w:t xml:space="preserve">2. </w:t>
-      </w:r>
-      <w:r>
-        <w:rPr>
-          <w:rFonts w:ascii="TH Sarabun New" w:hAnsi="TH Sarabun New"/>
-          <w:sz w:val="32"/>
-          <w:cs/>
-        </w:rPr>
-        <w:t xml:space="preserve">สร้างระบบ </w:t>
-      </w:r>
-      <w:r>
-        <w:rPr>
-          <w:rFonts w:ascii="TH Sarabun New" w:hAnsi="TH Sarabun New"/>
-          <w:sz w:val="32"/>
-        </w:rPr>
-        <w:t xml:space="preserve">Tutorial </w:t>
-      </w:r>
-      <w:r>
-        <w:rPr>
-          <w:rFonts w:ascii="TH Sarabun New" w:hAnsi="TH Sarabun New"/>
-          <w:sz w:val="32"/>
-          <w:cs/>
-        </w:rPr>
-        <w:t>เพื่อสอนผู้เล่นในการควบคุมตัวละครในเกมทีละอย่าง เพื่อให้ผู้เล่นเข้าใจได้ง่ายขึ้น</w:t>
-      </w:r>
-    </w:p>
-    <w:p>
-      <w:pPr>
-        <w:pStyle w:val="Content1"/>
-        <w:rPr>
-          <w:rFonts w:hint="cs"/>
-          <w:cs/>
-        </w:rPr>
-      </w:pPr>
-      <w:r>
-        <w:rPr>
-          <w:rFonts w:hint="cs"/>
-          <w:cs/>
-        </w:rPr>
-        <w:t>3. ออกแบบภาพไอเทมให้เข้าใจความหมายได้ง่ายขึ้น หรือสร้างฉากเพื่อให้ผู้เล่นอ่านข้อมูลของไอเทมต่าง ๆ ได้</w:t>
-      </w:r>
     </w:p>
     <w:p>
       <w:pPr>
         <w:spacing w:after="200" w:line="276" w:lineRule="auto"/>
         <w:rPr>
-          <w:rFonts w:ascii="TH Sarabun New" w:hAnsi="TH Sarabun New" w:hint="cs"/>
+          <w:rFonts w:ascii="TH Sarabun New" w:hAnsi="TH Sarabun New"/>
           <w:color w:val="000000" w:themeColor="text1"/>
           <w:sz w:val="32"/>
           <w:cs/>
@@ -35432,28 +35177,9 @@
     </w:p>
     <w:p>
       <w:pPr>
-        <w:pStyle w:val="Content1"/>
-        <w:rPr>
-          <w:rFonts w:hint="cs"/>
-        </w:rPr>
-      </w:pPr>
-    </w:p>
-    <w:p>
-      <w:pPr>
         <w:spacing w:after="200" w:line="276" w:lineRule="auto"/>
         <w:rPr>
-          <w:rFonts w:ascii="TH Sarabun New" w:hAnsi="TH Sarabun New" w:hint="cs"/>
-          <w:color w:val="000000" w:themeColor="text1"/>
-          <w:sz w:val="32"/>
-          <w:cs/>
-        </w:rPr>
-      </w:pPr>
-    </w:p>
-    <w:p>
-      <w:pPr>
-        <w:spacing w:after="200" w:line="276" w:lineRule="auto"/>
-        <w:rPr>
-          <w:rFonts w:ascii="TH Sarabun New" w:hAnsi="TH Sarabun New" w:hint="cs"/>
+          <w:rFonts w:ascii="TH Sarabun New" w:hAnsi="TH Sarabun New"/>
           <w:b/>
           <w:bCs/>
           <w:cs/>
@@ -37689,7 +37415,7 @@
                 <w:noProof/>
               </w:rPr>
               <w:drawing>
-                <wp:inline distT="0" distB="0" distL="0" distR="0" wp14:anchorId="24B7E7A4" wp14:editId="0AA15AFB">
+                <wp:inline distT="0" distB="0" distL="0" distR="0" wp14:anchorId="24B7E7A4" wp14:editId="6C89E58F">
                   <wp:extent cx="923925" cy="923925"/>
                   <wp:effectExtent l="0" t="0" r="0" b="9525"/>
                   <wp:docPr id="3" name="Picture 3" descr="woman"/>
@@ -49677,6 +49403,7 @@
   <w:style w:type="character" w:default="1" w:styleId="DefaultParagraphFont">
     <w:name w:val="Default Paragraph Font"/>
     <w:uiPriority w:val="1"/>
+    <w:semiHidden/>
     <w:unhideWhenUsed/>
   </w:style>
   <w:style w:type="table" w:default="1" w:styleId="TableNormal">

</xml_diff>